<commit_message>
Update Cricket World Planning Analysis Sheet.docx
</commit_message>
<xml_diff>
--- a/Cricket World Planning Analysis Sheet.docx
+++ b/Cricket World Planning Analysis Sheet.docx
@@ -26,10 +26,11 @@
       <w:r>
         <w:t>This website aims to target Cricket enthusiasts by including information about how to play the sport, brief history of cricket and world winners. It also includes a video with memorable cricket moments, a gallery and a form to subscribe to the newsletter</w:t>
       </w:r>
-    </w:p>
-    <w:p>
       <w:r>
-        <w:t>The goal of this website is to provide a comprehensive resource for cricket enthusiasts, offering information about the sport, its rules, history, recent highlights, and ways to engage with the community. The website aims to educate visitors and keep them updated on cricket events while fostering a love for the game.</w:t>
+        <w:t xml:space="preserve"> </w:t>
+      </w:r>
+      <w:r>
+        <w:t xml:space="preserve"> while fostering a love for the game.</w:t>
       </w:r>
     </w:p>
     <w:p>
@@ -521,7 +522,6 @@
         <w:pStyle w:val="Heading3"/>
       </w:pPr>
       <w:r>
-        <w:lastRenderedPageBreak/>
         <w:t>Coding:</w:t>
       </w:r>
     </w:p>
@@ -574,6 +574,7 @@
         </w:numPr>
       </w:pPr>
       <w:r>
+        <w:lastRenderedPageBreak/>
         <w:t xml:space="preserve">Automatically update year in footer (removed from project) - </w:t>
       </w:r>
       <w:hyperlink r:id="rId19" w:history="1">
@@ -683,8 +684,35 @@
     </w:p>
     <w:p>
       <w:pPr>
-        <w:ind w:left="360"/>
+        <w:pStyle w:val="ListParagraph"/>
+        <w:numPr>
+          <w:ilvl w:val="0"/>
+          <w:numId w:val="15"/>
+        </w:numPr>
       </w:pPr>
+      <w:r>
+        <w:t xml:space="preserve">Sitemap: </w:t>
+      </w:r>
+      <w:hyperlink r:id="rId22" w:history="1">
+        <w:r>
+          <w:rPr>
+            <w:rStyle w:val="Hyperlink"/>
+          </w:rPr>
+          <w:t>https://www.canva.com/design/DAGeE9QPSZk/E0wcQrvpWcGGT66VrifsXg/edit?utm_content=DAGeE9QPSZk&amp;utm_campaign=designshare&amp;utm_medium=link2&amp;utm_source=sharebutton</w:t>
+        </w:r>
+      </w:hyperlink>
+    </w:p>
+    <w:p>
+      <w:pPr>
+        <w:pStyle w:val="ListParagraph"/>
+        <w:numPr>
+          <w:ilvl w:val="0"/>
+          <w:numId w:val="15"/>
+        </w:numPr>
+      </w:pPr>
+      <w:r>
+        <w:t>Planning Anaysis – Microsoft Word</w:t>
+      </w:r>
     </w:p>
     <w:sectPr>
       <w:pgSz w:w="12240" w:h="15840"/>
@@ -25554,7 +25582,7 @@
 </file>
 
 <file path=customXml/itemProps1.xml><?xml version="1.0" encoding="utf-8"?>
-<ds:datastoreItem xmlns:ds="http://schemas.openxmlformats.org/officeDocument/2006/customXml" ds:itemID="{7F8E828D-C500-4A05-9768-B22E67F72385}">
+<ds:datastoreItem xmlns:ds="http://schemas.openxmlformats.org/officeDocument/2006/customXml" ds:itemID="{6F36E07F-9EF6-4194-A6A4-319796B35581}">
   <ds:schemaRefs>
     <ds:schemaRef ds:uri="http://schemas.openxmlformats.org/officeDocument/2006/bibliography"/>
   </ds:schemaRefs>

</xml_diff>